<commit_message>
moved panels around and added another column to trigger table
</commit_message>
<xml_diff>
--- a/outlook_plot.docx
+++ b/outlook_plot.docx
@@ -75,6 +75,14 @@
       </w:pPr>
       <w:r>
         <w:t xml:space="preserve">Triggers</w:t>
+      </w:r>
+    </w:p>
+    <w:p>
+      <w:pPr>
+        <w:pStyle w:val="FirstParagraph"/>
+      </w:pPr>
+      <w:r>
+        <w:t xml:space="preserve">This file needs to be updated manually when an action is triggered</w:t>
       </w:r>
     </w:p>
     <w:bookmarkEnd w:id="24"/>
@@ -202,11 +210,12 @@
               <w:tblLook w:firstRow="1" w:lastRow="0" w:firstColumn="0" w:lastColumn="0" w:noHBand="0" w:noVBand="0" w:val="0020"/>
             </w:tblPr>
             <w:tblGrid>
-              <w:gridCol w:w="698"/>
-              <w:gridCol w:w="2212"/>
-              <w:gridCol w:w="1747"/>
-              <w:gridCol w:w="1980"/>
-              <w:gridCol w:w="1281"/>
+              <w:gridCol w:w="516"/>
+              <w:gridCol w:w="1635"/>
+              <w:gridCol w:w="1291"/>
+              <w:gridCol w:w="1463"/>
+              <w:gridCol w:w="2066"/>
+              <w:gridCol w:w="946"/>
             </w:tblGrid>
             <w:tr>
               <w:trPr>
@@ -269,6 +278,19 @@
                 <w:p>
                   <w:pPr>
                     <w:pStyle w:val="Compact"/>
+                    <w:jc w:val="right"/>
+                    <w:jc w:val="center"/>
+                  </w:pPr>
+                  <w:r>
+                    <w:t xml:space="preserve">Number Days Implemented</w:t>
+                  </w:r>
+                </w:p>
+              </w:tc>
+              <w:tc>
+                <w:tcPr/>
+                <w:p>
+                  <w:pPr>
+                    <w:pStyle w:val="Compact"/>
                     <w:jc w:val="left"/>
                     <w:jc w:val="center"/>
                   </w:pPr>
@@ -336,6 +358,19 @@
                 <w:p>
                   <w:pPr>
                     <w:pStyle w:val="Compact"/>
+                    <w:jc w:val="right"/>
+                    <w:jc w:val="center"/>
+                  </w:pPr>
+                  <w:r>
+                    <w:t xml:space="preserve">15</w:t>
+                  </w:r>
+                </w:p>
+              </w:tc>
+              <w:tc>
+                <w:tcPr/>
+                <w:p>
+                  <w:pPr>
+                    <w:pStyle w:val="Compact"/>
                     <w:jc w:val="left"/>
                     <w:jc w:val="center"/>
                   </w:pPr>
@@ -403,6 +438,19 @@
                 <w:p>
                   <w:pPr>
                     <w:pStyle w:val="Compact"/>
+                    <w:jc w:val="right"/>
+                    <w:jc w:val="center"/>
+                  </w:pPr>
+                  <w:r>
+                    <w:t xml:space="preserve">7</w:t>
+                  </w:r>
+                </w:p>
+              </w:tc>
+              <w:tc>
+                <w:tcPr/>
+                <w:p>
+                  <w:pPr>
+                    <w:pStyle w:val="Compact"/>
                     <w:jc w:val="left"/>
                     <w:jc w:val="center"/>
                   </w:pPr>
@@ -462,6 +510,19 @@
                   </w:pPr>
                   <w:r>
                     <w:t xml:space="preserve">10/18/2025</w:t>
+                  </w:r>
+                </w:p>
+              </w:tc>
+              <w:tc>
+                <w:tcPr/>
+                <w:p>
+                  <w:pPr>
+                    <w:pStyle w:val="Compact"/>
+                    <w:jc w:val="right"/>
+                    <w:jc w:val="center"/>
+                  </w:pPr>
+                  <w:r>
+                    <w:t xml:space="preserve">3</w:t>
                   </w:r>
                 </w:p>
               </w:tc>

</xml_diff>

<commit_message>
Added weather forecast pull from NWS
</commit_message>
<xml_diff>
--- a/outlook_plot.docx
+++ b/outlook_plot.docx
@@ -75,6 +75,14 @@
       </w:pPr>
       <w:r>
         <w:t xml:space="preserve">Triggers</w:t>
+      </w:r>
+    </w:p>
+    <w:p>
+      <w:pPr>
+        <w:pStyle w:val="FirstParagraph"/>
+      </w:pPr>
+      <w:r>
+        <w:t xml:space="preserve">This file needs to be updated manually when an action is triggered</w:t>
       </w:r>
     </w:p>
     <w:bookmarkEnd w:id="24"/>
@@ -202,11 +210,12 @@
               <w:tblLook w:firstRow="1" w:lastRow="0" w:firstColumn="0" w:lastColumn="0" w:noHBand="0" w:noVBand="0" w:val="0020"/>
             </w:tblPr>
             <w:tblGrid>
-              <w:gridCol w:w="698"/>
-              <w:gridCol w:w="2212"/>
-              <w:gridCol w:w="1747"/>
-              <w:gridCol w:w="1980"/>
-              <w:gridCol w:w="1281"/>
+              <w:gridCol w:w="516"/>
+              <w:gridCol w:w="1635"/>
+              <w:gridCol w:w="1291"/>
+              <w:gridCol w:w="1463"/>
+              <w:gridCol w:w="2066"/>
+              <w:gridCol w:w="946"/>
             </w:tblGrid>
             <w:tr>
               <w:trPr>
@@ -269,6 +278,19 @@
                 <w:p>
                   <w:pPr>
                     <w:pStyle w:val="Compact"/>
+                    <w:jc w:val="right"/>
+                    <w:jc w:val="center"/>
+                  </w:pPr>
+                  <w:r>
+                    <w:t xml:space="preserve">Number Days Implemented</w:t>
+                  </w:r>
+                </w:p>
+              </w:tc>
+              <w:tc>
+                <w:tcPr/>
+                <w:p>
+                  <w:pPr>
+                    <w:pStyle w:val="Compact"/>
                     <w:jc w:val="left"/>
                     <w:jc w:val="center"/>
                   </w:pPr>
@@ -336,6 +358,19 @@
                 <w:p>
                   <w:pPr>
                     <w:pStyle w:val="Compact"/>
+                    <w:jc w:val="right"/>
+                    <w:jc w:val="center"/>
+                  </w:pPr>
+                  <w:r>
+                    <w:t xml:space="preserve">15</w:t>
+                  </w:r>
+                </w:p>
+              </w:tc>
+              <w:tc>
+                <w:tcPr/>
+                <w:p>
+                  <w:pPr>
+                    <w:pStyle w:val="Compact"/>
                     <w:jc w:val="left"/>
                     <w:jc w:val="center"/>
                   </w:pPr>
@@ -403,6 +438,19 @@
                 <w:p>
                   <w:pPr>
                     <w:pStyle w:val="Compact"/>
+                    <w:jc w:val="right"/>
+                    <w:jc w:val="center"/>
+                  </w:pPr>
+                  <w:r>
+                    <w:t xml:space="preserve">7</w:t>
+                  </w:r>
+                </w:p>
+              </w:tc>
+              <w:tc>
+                <w:tcPr/>
+                <w:p>
+                  <w:pPr>
+                    <w:pStyle w:val="Compact"/>
                     <w:jc w:val="left"/>
                     <w:jc w:val="center"/>
                   </w:pPr>
@@ -462,6 +510,19 @@
                   </w:pPr>
                   <w:r>
                     <w:t xml:space="preserve">10/18/2025</w:t>
+                  </w:r>
+                </w:p>
+              </w:tc>
+              <w:tc>
+                <w:tcPr/>
+                <w:p>
+                  <w:pPr>
+                    <w:pStyle w:val="Compact"/>
+                    <w:jc w:val="right"/>
+                    <w:jc w:val="center"/>
+                  </w:pPr>
+                  <w:r>
+                    <w:t xml:space="preserve">3</w:t>
                   </w:r>
                 </w:p>
               </w:tc>

</xml_diff>

<commit_message>
updated the date the outlook table starts tracking (wy start)
</commit_message>
<xml_diff>
--- a/outlook_plot.docx
+++ b/outlook_plot.docx
@@ -336,7 +336,7 @@
                     <w:jc w:val="center"/>
                   </w:pPr>
                   <w:r>
-                    <w:t xml:space="preserve">9/15/2025</w:t>
+                    <w:t xml:space="preserve">10/1/2025</w:t>
                   </w:r>
                 </w:p>
               </w:tc>
@@ -349,7 +349,7 @@
                     <w:jc w:val="center"/>
                   </w:pPr>
                   <w:r>
-                    <w:t xml:space="preserve">9/18/2025</w:t>
+                    <w:t xml:space="preserve">10/3/2025</w:t>
                   </w:r>
                 </w:p>
               </w:tc>
@@ -362,7 +362,7 @@
                     <w:jc w:val="center"/>
                   </w:pPr>
                   <w:r>
-                    <w:t xml:space="preserve">15</w:t>
+                    <w:t xml:space="preserve">3</w:t>
                   </w:r>
                 </w:p>
               </w:tc>
@@ -416,7 +416,7 @@
                     <w:jc w:val="center"/>
                   </w:pPr>
                   <w:r>
-                    <w:t xml:space="preserve">10/3/2025</w:t>
+                    <w:t xml:space="preserve">10/4/2025</w:t>
                   </w:r>
                 </w:p>
               </w:tc>
@@ -429,7 +429,7 @@
                     <w:jc w:val="center"/>
                   </w:pPr>
                   <w:r>
-                    <w:t xml:space="preserve">10/6/2025</w:t>
+                    <w:t xml:space="preserve">10/7/2025</w:t>
                   </w:r>
                 </w:p>
               </w:tc>
@@ -496,7 +496,7 @@
                     <w:jc w:val="center"/>
                   </w:pPr>
                   <w:r>
-                    <w:t xml:space="preserve">10/15/2025</w:t>
+                    <w:t xml:space="preserve">11/1/2025</w:t>
                   </w:r>
                 </w:p>
               </w:tc>
@@ -509,7 +509,7 @@
                     <w:jc w:val="center"/>
                   </w:pPr>
                   <w:r>
-                    <w:t xml:space="preserve">10/18/2025</w:t>
+                    <w:t xml:space="preserve">11/6/2025</w:t>
                   </w:r>
                 </w:p>
               </w:tc>

</xml_diff>